<commit_message>
improve null case trick exercise
</commit_message>
<xml_diff>
--- a/notes_and_slides/sql_fundamentals_notes.docx
+++ b/notes_and_slides/sql_fundamentals_notes.docx
@@ -6705,10 +6705,7 @@
         <w:t xml:space="preserve">'LOW'</w:t>
       </w:r>
       <w:r>
-        <w:rPr>
-          <w:rStyle w:val="NormalTok"/>
-        </w:rPr>
-        <w:t xml:space="preserve"> </w:t>
+        <w:br w:type="textWrapping"/>
       </w:r>
       <w:r>
         <w:rPr>
@@ -6717,7 +6714,10 @@
         <w:t xml:space="preserve">END</w:t>
       </w:r>
       <w:r>
-        <w:br w:type="textWrapping"/>
+        <w:rPr>
+          <w:rStyle w:val="NormalTok"/>
+        </w:rPr>
+        <w:t xml:space="preserve"> </w:t>
       </w:r>
       <w:r>
         <w:rPr>
@@ -7221,6 +7221,39 @@
         <w:rPr>
           <w:rStyle w:val="KeywordTok"/>
         </w:rPr>
+        <w:t xml:space="preserve">AND</w:t>
+      </w:r>
+      <w:r>
+        <w:rPr>
+          <w:rStyle w:val="NormalTok"/>
+        </w:rPr>
+        <w:t xml:space="preserve"> </w:t>
+      </w:r>
+      <w:r>
+        <w:rPr>
+          <w:rStyle w:val="DataTypeTok"/>
+        </w:rPr>
+        <w:t xml:space="preserve">year</w:t>
+      </w:r>
+      <w:r>
+        <w:rPr>
+          <w:rStyle w:val="NormalTok"/>
+        </w:rPr>
+        <w:t xml:space="preserve"> &gt;= </w:t>
+      </w:r>
+      <w:r>
+        <w:rPr>
+          <w:rStyle w:val="DecValTok"/>
+        </w:rPr>
+        <w:t xml:space="preserve">1990</w:t>
+      </w:r>
+      <w:r>
+        <w:br w:type="textWrapping"/>
+      </w:r>
+      <w:r>
+        <w:rPr>
+          <w:rStyle w:val="KeywordTok"/>
+        </w:rPr>
         <w:t xml:space="preserve">GROUP</w:t>
       </w:r>
       <w:r>
@@ -7381,6 +7414,39 @@
         <w:rPr>
           <w:rStyle w:val="KeywordTok"/>
         </w:rPr>
+        <w:t xml:space="preserve">AND</w:t>
+      </w:r>
+      <w:r>
+        <w:rPr>
+          <w:rStyle w:val="NormalTok"/>
+        </w:rPr>
+        <w:t xml:space="preserve"> </w:t>
+      </w:r>
+      <w:r>
+        <w:rPr>
+          <w:rStyle w:val="DataTypeTok"/>
+        </w:rPr>
+        <w:t xml:space="preserve">year</w:t>
+      </w:r>
+      <w:r>
+        <w:rPr>
+          <w:rStyle w:val="NormalTok"/>
+        </w:rPr>
+        <w:t xml:space="preserve"> &gt;= </w:t>
+      </w:r>
+      <w:r>
+        <w:rPr>
+          <w:rStyle w:val="DecValTok"/>
+        </w:rPr>
+        <w:t xml:space="preserve">1990</w:t>
+      </w:r>
+      <w:r>
+        <w:br w:type="textWrapping"/>
+      </w:r>
+      <w:r>
+        <w:rPr>
+          <w:rStyle w:val="KeywordTok"/>
+        </w:rPr>
         <w:t xml:space="preserve">GROUP</w:t>
       </w:r>
       <w:r>
@@ -7721,7 +7787,46 @@
         <w:rPr>
           <w:rStyle w:val="NormalTok"/>
         </w:rPr>
-        <w:t xml:space="preserve"> station_data </w:t>
+        <w:t xml:space="preserve"> station_data</w:t>
+      </w:r>
+      <w:r>
+        <w:br w:type="textWrapping"/>
+      </w:r>
+      <w:r>
+        <w:rPr>
+          <w:rStyle w:val="KeywordTok"/>
+        </w:rPr>
+        <w:t xml:space="preserve">WHERE</w:t>
+      </w:r>
+      <w:r>
+        <w:rPr>
+          <w:rStyle w:val="NormalTok"/>
+        </w:rPr>
+        <w:t xml:space="preserve"> </w:t>
+      </w:r>
+      <w:r>
+        <w:rPr>
+          <w:rStyle w:val="DataTypeTok"/>
+        </w:rPr>
+        <w:t xml:space="preserve">year</w:t>
+      </w:r>
+      <w:r>
+        <w:rPr>
+          <w:rStyle w:val="NormalTok"/>
+        </w:rPr>
+        <w:t xml:space="preserve"> &gt;= </w:t>
+      </w:r>
+      <w:r>
+        <w:rPr>
+          <w:rStyle w:val="DecValTok"/>
+        </w:rPr>
+        <w:t xml:space="preserve">1990</w:t>
+      </w:r>
+      <w:r>
+        <w:br w:type="textWrapping"/>
+      </w:r>
+      <w:r>
+        <w:br w:type="textWrapping"/>
       </w:r>
       <w:r>
         <w:rPr>
@@ -7986,6 +8091,45 @@
         <w:rPr>
           <w:rStyle w:val="KeywordTok"/>
         </w:rPr>
+        <w:t xml:space="preserve">AND</w:t>
+      </w:r>
+      <w:r>
+        <w:rPr>
+          <w:rStyle w:val="NormalTok"/>
+        </w:rPr>
+        <w:t xml:space="preserve"> </w:t>
+      </w:r>
+      <w:r>
+        <w:rPr>
+          <w:rStyle w:val="DataTypeTok"/>
+        </w:rPr>
+        <w:t xml:space="preserve">year</w:t>
+      </w:r>
+      <w:r>
+        <w:rPr>
+          <w:rStyle w:val="NormalTok"/>
+        </w:rPr>
+        <w:t xml:space="preserve"> &gt;= </w:t>
+      </w:r>
+      <w:r>
+        <w:rPr>
+          <w:rStyle w:val="DecValTok"/>
+        </w:rPr>
+        <w:t xml:space="preserve">1990</w:t>
+      </w:r>
+      <w:r>
+        <w:br w:type="textWrapping"/>
+      </w:r>
+      <w:r>
+        <w:rPr>
+          <w:rStyle w:val="NormalTok"/>
+        </w:rPr>
+        <w:t xml:space="preserve">    </w:t>
+      </w:r>
+      <w:r>
+        <w:rPr>
+          <w:rStyle w:val="KeywordTok"/>
+        </w:rPr>
         <w:t xml:space="preserve">GROUP</w:t>
       </w:r>
       <w:r>
@@ -8194,6 +8338,45 @@
           <w:rStyle w:val="DecValTok"/>
         </w:rPr>
         <w:t xml:space="preserve">0</w:t>
+      </w:r>
+      <w:r>
+        <w:br w:type="textWrapping"/>
+      </w:r>
+      <w:r>
+        <w:rPr>
+          <w:rStyle w:val="NormalTok"/>
+        </w:rPr>
+        <w:t xml:space="preserve">    </w:t>
+      </w:r>
+      <w:r>
+        <w:rPr>
+          <w:rStyle w:val="KeywordTok"/>
+        </w:rPr>
+        <w:t xml:space="preserve">AND</w:t>
+      </w:r>
+      <w:r>
+        <w:rPr>
+          <w:rStyle w:val="NormalTok"/>
+        </w:rPr>
+        <w:t xml:space="preserve"> </w:t>
+      </w:r>
+      <w:r>
+        <w:rPr>
+          <w:rStyle w:val="DataTypeTok"/>
+        </w:rPr>
+        <w:t xml:space="preserve">year</w:t>
+      </w:r>
+      <w:r>
+        <w:rPr>
+          <w:rStyle w:val="NormalTok"/>
+        </w:rPr>
+        <w:t xml:space="preserve"> &gt;= </w:t>
+      </w:r>
+      <w:r>
+        <w:rPr>
+          <w:rStyle w:val="DecValTok"/>
+        </w:rPr>
+        <w:t xml:space="preserve">1990</w:t>
       </w:r>
       <w:r>
         <w:br w:type="textWrapping"/>
@@ -8576,6 +8759,39 @@
           <w:rStyle w:val="NormalTok"/>
         </w:rPr>
         <w:t xml:space="preserve"> station_data</w:t>
+      </w:r>
+      <w:r>
+        <w:br w:type="textWrapping"/>
+      </w:r>
+      <w:r>
+        <w:rPr>
+          <w:rStyle w:val="KeywordTok"/>
+        </w:rPr>
+        <w:t xml:space="preserve">WHERE</w:t>
+      </w:r>
+      <w:r>
+        <w:rPr>
+          <w:rStyle w:val="NormalTok"/>
+        </w:rPr>
+        <w:t xml:space="preserve"> </w:t>
+      </w:r>
+      <w:r>
+        <w:rPr>
+          <w:rStyle w:val="DataTypeTok"/>
+        </w:rPr>
+        <w:t xml:space="preserve">year</w:t>
+      </w:r>
+      <w:r>
+        <w:rPr>
+          <w:rStyle w:val="NormalTok"/>
+        </w:rPr>
+        <w:t xml:space="preserve"> &gt;= </w:t>
+      </w:r>
+      <w:r>
+        <w:rPr>
+          <w:rStyle w:val="DecValTok"/>
+        </w:rPr>
+        <w:t xml:space="preserve">1990</w:t>
       </w:r>
       <w:r>
         <w:br w:type="textWrapping"/>
@@ -17514,7 +17730,7 @@
     </w:lvl>
   </w:abstractNum>
   <w:abstractNum w:abstractNumId="990">
-    <w:nsid w:val="79f7c0d6"/>
+    <w:nsid w:val="50bc397b"/>
     <w:multiLevelType w:val="multilevel"/>
     <w:lvl w:ilvl="0">
       <w:numFmt w:val="bullet"/>

</xml_diff>